<commit_message>
added text to automatizacija, mikrokontroleri, main and uvod. Added ESP32.jpg added .gitignore
</commit_message>
<xml_diff>
--- a/Out/Seminar.docx
+++ b/Out/Seminar.docx
@@ -53,7 +53,7 @@
         <w:pStyle w:val="Date"/>
       </w:pPr>
       <w:r>
-        <w:t xml:space="preserve">2018-03-18</w:t>
+        <w:t xml:space="preserve">2018-04-03</w:t>
       </w:r>
     </w:p>
     <w:p>
@@ -68,13 +68,22 @@
     </w:p>
     <w:p>
       <w:pPr>
-        <w:pStyle w:val="SourceCode"/>
-      </w:pPr>
-      <w:r>
-        <w:rPr>
-          <w:rStyle w:val="VerbatimChar"/>
-        </w:rPr>
+        <w:pStyle w:val="FirstParagraph"/>
+      </w:pPr>
+      <w:r>
         <w:t xml:space="preserve">U ovom seminaru ćemo proučavati što je sve potrebno za uspiješnu automatizaciju nekog abstraknog sustava korištenjem ESP32 mikrokontrolera, a na kaju ćemo uzet neki realan sustav kao primijer.</w:t>
+      </w:r>
+      <w:r>
+        <w:t xml:space="preserve"> </w:t>
+      </w:r>
+      <w:r>
+        <w:t xml:space="preserve">Postojanje ESP32 mikrontrolera dosta olakšava automatizaciju bolko kojeg sustava, zbog lakog programiranja, velik broj IO-a.</w:t>
+      </w:r>
+      <w:r>
+        <w:t xml:space="preserve"> </w:t>
+      </w:r>
+      <w:r>
+        <w:t xml:space="preserve">Automatizacija sustava omogučuje lakše i jeftine upravljanje istim sustavom.</w:t>
       </w:r>
     </w:p>
     <w:p>
@@ -99,6 +108,28 @@
     </w:p>
     <w:p>
       <w:pPr>
+        <w:pStyle w:val="FirstParagraph"/>
+      </w:pPr>
+      <w:r>
+        <w:t xml:space="preserve">Automatizacija označava tijek prijenosa rada čovjeka na strojeve, obično kroz tehnički napredak.</w:t>
+      </w:r>
+      <w:r>
+        <w:t xml:space="preserve"> </w:t>
+      </w:r>
+      <w:r>
+        <w:t xml:space="preserve">U industrijalizaciji nastavak je mehanizacije.</w:t>
+      </w:r>
+    </w:p>
+    <w:p>
+      <w:pPr>
+        <w:pStyle w:val="BodyText"/>
+      </w:pPr>
+      <w:r>
+        <w:t xml:space="preserve">Npr. Neki sustav koji zahtijeva brojenje nekih predmeta na nekoj mehaniziranoj traci.</w:t>
+      </w:r>
+    </w:p>
+    <w:p>
+      <w:pPr>
         <w:pStyle w:val="Heading2"/>
       </w:pPr>
       <w:bookmarkStart w:id="24" w:name="_zašto"/>
@@ -109,6 +140,47 @@
     </w:p>
     <w:p>
       <w:pPr>
+        <w:pStyle w:val="FirstParagraph"/>
+      </w:pPr>
+      <w:r>
+        <w:t xml:space="preserve">Sustav je dobro mehanizirati zbog nekoliko glavnih razloga:</w:t>
+      </w:r>
+    </w:p>
+    <w:p>
+      <w:pPr>
+        <w:numPr>
+          <w:numId w:val="1001"/>
+          <w:ilvl w:val="0"/>
+        </w:numPr>
+      </w:pPr>
+      <w:r>
+        <w:t xml:space="preserve">Otklananje ljudskog faktora</w:t>
+      </w:r>
+    </w:p>
+    <w:p>
+      <w:pPr>
+        <w:numPr>
+          <w:numId w:val="1001"/>
+          <w:ilvl w:val="0"/>
+        </w:numPr>
+      </w:pPr>
+      <w:r>
+        <w:t xml:space="preserve">Lakša kompozicija sustava</w:t>
+      </w:r>
+    </w:p>
+    <w:p>
+      <w:pPr>
+        <w:numPr>
+          <w:numId w:val="1001"/>
+          <w:ilvl w:val="0"/>
+        </w:numPr>
+      </w:pPr>
+      <w:r>
+        <w:t xml:space="preserve">Veća priciznost dokumentacije sustava</w:t>
+      </w:r>
+    </w:p>
+    <w:p>
+      <w:pPr>
         <w:pStyle w:val="Heading2"/>
       </w:pPr>
       <w:bookmarkStart w:id="25" w:name="_kako"/>
@@ -119,6 +191,32 @@
     </w:p>
     <w:p>
       <w:pPr>
+        <w:pStyle w:val="FirstParagraph"/>
+      </w:pPr>
+      <w:r>
+        <w:t xml:space="preserve">Sustav prije nego je automatiziran, mora biti mehaniziran.</w:t>
+      </w:r>
+      <w:r>
+        <w:t xml:space="preserve"> </w:t>
+      </w:r>
+      <w:r>
+        <w:t xml:space="preserve">Mehanizacija sustava podrazumijeva mijenjanje ljudske radne snage strojevima.</w:t>
+      </w:r>
+      <w:r>
+        <w:t xml:space="preserve"> </w:t>
+      </w:r>
+      <w:r>
+        <w:t xml:space="preserve">Nakon mehanizacije, još uvijek mora postojati ljudski faktor koji upravlja strojevima.</w:t>
+      </w:r>
+      <w:r>
+        <w:t xml:space="preserve"> </w:t>
+      </w:r>
+      <w:r>
+        <w:t xml:space="preserve">Automatizacijom otklanjamo i taj ljudski faktor tako što logiku cijelog sustava enkapsuliramo i prilagodimo za izvođenje na nekom mikrokontroleru.</w:t>
+      </w:r>
+    </w:p>
+    <w:p>
+      <w:pPr>
         <w:pStyle w:val="Heading2"/>
       </w:pPr>
       <w:bookmarkStart w:id="26" w:name="_prednosti"/>
@@ -129,6 +227,39 @@
     </w:p>
     <w:p>
       <w:pPr>
+        <w:numPr>
+          <w:numId w:val="1002"/>
+          <w:ilvl w:val="0"/>
+        </w:numPr>
+      </w:pPr>
+      <w:r>
+        <w:t xml:space="preserve">Otklananje ljudskog faktora</w:t>
+      </w:r>
+    </w:p>
+    <w:p>
+      <w:pPr>
+        <w:numPr>
+          <w:numId w:val="1002"/>
+          <w:ilvl w:val="0"/>
+        </w:numPr>
+      </w:pPr>
+      <w:r>
+        <w:t xml:space="preserve">Lakša kompozicija sustava</w:t>
+      </w:r>
+    </w:p>
+    <w:p>
+      <w:pPr>
+        <w:numPr>
+          <w:numId w:val="1002"/>
+          <w:ilvl w:val="0"/>
+        </w:numPr>
+      </w:pPr>
+      <w:r>
+        <w:t xml:space="preserve">Veća priciznost dokumentacije sustava</w:t>
+      </w:r>
+    </w:p>
+    <w:p>
+      <w:pPr>
         <w:pStyle w:val="Heading2"/>
       </w:pPr>
       <w:bookmarkStart w:id="27" w:name="_nedostaci"/>
@@ -139,6 +270,39 @@
     </w:p>
     <w:p>
       <w:pPr>
+        <w:numPr>
+          <w:numId w:val="1003"/>
+          <w:ilvl w:val="0"/>
+        </w:numPr>
+      </w:pPr>
+      <w:r>
+        <w:t xml:space="preserve">Ljudi koji rade na sustavu prije automatizacije gube posao</w:t>
+      </w:r>
+    </w:p>
+    <w:p>
+      <w:pPr>
+        <w:numPr>
+          <w:numId w:val="1003"/>
+          <w:ilvl w:val="0"/>
+        </w:numPr>
+      </w:pPr>
+      <w:r>
+        <w:t xml:space="preserve">Velika inicijalna cijena</w:t>
+      </w:r>
+    </w:p>
+    <w:p>
+      <w:pPr>
+        <w:numPr>
+          <w:numId w:val="1003"/>
+          <w:ilvl w:val="0"/>
+        </w:numPr>
+      </w:pPr>
+      <w:r>
+        <w:t xml:space="preserve">Ovisnost o firmi koja je automatizirala sustav</w:t>
+      </w:r>
+    </w:p>
+    <w:p>
+      <w:pPr>
         <w:pStyle w:val="Heading1"/>
       </w:pPr>
       <w:bookmarkStart w:id="28" w:name="_mikrokontroleri"/>
@@ -159,6 +323,14 @@
     </w:p>
     <w:p>
       <w:pPr>
+        <w:pStyle w:val="FirstParagraph"/>
+      </w:pPr>
+      <w:r>
+        <w:t xml:space="preserve">Mikrokontroler je skup integriarnih krugova koji su ukomponirani na takav način da mogu funkcionirati kao mala računala, najčašće se programira kako bi izvršavao neku specifičnu zadaću.</w:t>
+      </w:r>
+    </w:p>
+    <w:p>
+      <w:pPr>
         <w:pStyle w:val="Heading2"/>
       </w:pPr>
       <w:bookmarkStart w:id="30" w:name="_zašto_2"/>
@@ -169,6 +341,14 @@
     </w:p>
     <w:p>
       <w:pPr>
+        <w:pStyle w:val="FirstParagraph"/>
+      </w:pPr>
+      <w:r>
+        <w:t xml:space="preserve">Mikrokontroleri se koriste kad je protreno izvršavati neku specifičnu zadaću koja je dovoljno komplesna da je izrada integriranog sklopa pre komplicirana, a opet nije toliko kompleksna da je potrebno računalo.</w:t>
+      </w:r>
+    </w:p>
+    <w:p>
+      <w:pPr>
         <w:pStyle w:val="Heading2"/>
       </w:pPr>
       <w:bookmarkStart w:id="31" w:name="_kako_2"/>
@@ -189,6 +369,50 @@
     </w:p>
     <w:p>
       <w:pPr>
+        <w:numPr>
+          <w:numId w:val="1004"/>
+          <w:ilvl w:val="0"/>
+        </w:numPr>
+      </w:pPr>
+      <w:r>
+        <w:t xml:space="preserve">Niska cijena</w:t>
+      </w:r>
+    </w:p>
+    <w:p>
+      <w:pPr>
+        <w:numPr>
+          <w:numId w:val="1004"/>
+          <w:ilvl w:val="0"/>
+        </w:numPr>
+      </w:pPr>
+      <w:r>
+        <w:t xml:space="preserve">Male dimenzije</w:t>
+      </w:r>
+    </w:p>
+    <w:p>
+      <w:pPr>
+        <w:numPr>
+          <w:numId w:val="1004"/>
+          <w:ilvl w:val="0"/>
+        </w:numPr>
+      </w:pPr>
+      <w:r>
+        <w:t xml:space="preserve">Niska potrošnja (1W-2W)</w:t>
+      </w:r>
+    </w:p>
+    <w:p>
+      <w:pPr>
+        <w:numPr>
+          <w:numId w:val="1004"/>
+          <w:ilvl w:val="0"/>
+        </w:numPr>
+      </w:pPr>
+      <w:r>
+        <w:t xml:space="preserve">Relativno velika procesna moć</w:t>
+      </w:r>
+    </w:p>
+    <w:p>
+      <w:pPr>
         <w:pStyle w:val="Heading2"/>
       </w:pPr>
       <w:bookmarkStart w:id="33" w:name="_nedostaci_2"/>
@@ -199,6 +423,39 @@
     </w:p>
     <w:p>
       <w:pPr>
+        <w:numPr>
+          <w:numId w:val="1005"/>
+          <w:ilvl w:val="0"/>
+        </w:numPr>
+      </w:pPr>
+      <w:r>
+        <w:t xml:space="preserve">Ponekad je api napisan na nelogičan način</w:t>
+      </w:r>
+    </w:p>
+    <w:p>
+      <w:pPr>
+        <w:numPr>
+          <w:numId w:val="1005"/>
+          <w:ilvl w:val="0"/>
+        </w:numPr>
+      </w:pPr>
+      <w:r>
+        <w:t xml:space="preserve">Relativno mala procesna moć u usporedbi s računalon</w:t>
+      </w:r>
+    </w:p>
+    <w:p>
+      <w:pPr>
+        <w:numPr>
+          <w:numId w:val="1005"/>
+          <w:ilvl w:val="0"/>
+        </w:numPr>
+      </w:pPr>
+      <w:r>
+        <w:t xml:space="preserve">Relativno velika potrošnja ukoliko ne koristimo svi procesnu moć</w:t>
+      </w:r>
+    </w:p>
+    <w:p>
+      <w:pPr>
         <w:pStyle w:val="Heading2"/>
       </w:pPr>
       <w:bookmarkStart w:id="34" w:name="_esp32"/>
@@ -209,151 +466,869 @@
     </w:p>
     <w:p>
       <w:pPr>
+        <w:pStyle w:val="FigureWithCaption"/>
+      </w:pPr>
+      <w:r>
+        <w:t xml:space="preserve">ESP32</w:t>
+      </w:r>
+    </w:p>
+    <w:p>
+      <w:pPr>
+        <w:pStyle w:val="ImageCaption"/>
+      </w:pPr>
+      <w:r>
+        <w:t xml:space="preserve">ESP32</w:t>
+      </w:r>
+    </w:p>
+    <w:p>
+      <w:pPr>
+        <w:pStyle w:val="BodyText"/>
+      </w:pPr>
+      <w:r>
+        <w:t xml:space="preserve">ESP32 je mikrokontroler sa integriranim Wi-Fi i bluetooth posdsustavom.</w:t>
+      </w:r>
+    </w:p>
+    <w:p>
+      <w:pPr>
         <w:pStyle w:val="Heading3"/>
       </w:pPr>
-      <w:bookmarkStart w:id="35" w:name="_što"/>
+      <w:bookmarkStart w:id="35" w:name="_zašto_3"/>
       <w:bookmarkEnd w:id="35"/>
       <w:r>
-        <w:t xml:space="preserve">Što</w:t>
+        <w:t xml:space="preserve">Zašto</w:t>
+      </w:r>
+    </w:p>
+    <w:p>
+      <w:pPr>
+        <w:pStyle w:val="FirstParagraph"/>
+      </w:pPr>
+      <w:r>
+        <w:t xml:space="preserve">ESP32 je</w:t>
       </w:r>
     </w:p>
     <w:p>
       <w:pPr>
         <w:pStyle w:val="Heading3"/>
       </w:pPr>
-      <w:bookmarkStart w:id="36" w:name="_zašto_3"/>
+      <w:bookmarkStart w:id="36" w:name="_kako_3"/>
       <w:bookmarkEnd w:id="36"/>
       <w:r>
-        <w:t xml:space="preserve">Zašto</w:t>
+        <w:t xml:space="preserve">Kako</w:t>
       </w:r>
     </w:p>
     <w:p>
       <w:pPr>
         <w:pStyle w:val="Heading3"/>
       </w:pPr>
-      <w:bookmarkStart w:id="37" w:name="_kako_3"/>
+      <w:bookmarkStart w:id="37" w:name="_usporedba_s_konkurencijom"/>
       <w:bookmarkEnd w:id="37"/>
       <w:r>
-        <w:t xml:space="preserve">Kako</w:t>
-      </w:r>
-    </w:p>
+        <w:t xml:space="preserve">Usporedba s konkurencijom</w:t>
+      </w:r>
+    </w:p>
+    <w:tbl>
+      <w:tblPr>
+        <w:tblStyle w:val="TableNormal"/>
+        <w:tblW w:type="pct" w:w="5000.0"/>
+        <w:tblLook/>
+      </w:tblPr>
+      <w:tblGrid>
+        <w:gridCol w:w="1980"/>
+        <w:gridCol w:w="1980"/>
+        <w:gridCol w:w="1980"/>
+        <w:gridCol w:w="1980"/>
+      </w:tblGrid>
+      <w:tr>
+        <w:tc>
+          <w:p>
+            <w:pStyle w:val="Compact"/>
+          </w:p>
+        </w:tc>
+        <w:tc>
+          <w:p>
+            <w:pPr>
+              <w:jc w:val="left"/>
+            </w:pPr>
+            <w:r>
+              <w:t xml:space="preserve">ESP32</w:t>
+            </w:r>
+          </w:p>
+        </w:tc>
+        <w:tc>
+          <w:p>
+            <w:pPr>
+              <w:jc w:val="left"/>
+            </w:pPr>
+            <w:r>
+              <w:t xml:space="preserve">ESP8266</w:t>
+            </w:r>
+          </w:p>
+        </w:tc>
+        <w:tc>
+          <w:p>
+            <w:pPr>
+              <w:jc w:val="left"/>
+            </w:pPr>
+            <w:r>
+              <w:t xml:space="preserve">Arduino</w:t>
+            </w:r>
+          </w:p>
+        </w:tc>
+      </w:tr>
+      <w:tr>
+        <w:tc>
+          <w:p>
+            <w:pPr>
+              <w:jc w:val="left"/>
+            </w:pPr>
+            <w:r>
+              <w:t xml:space="preserve">Napon napajanja</w:t>
+            </w:r>
+          </w:p>
+        </w:tc>
+        <w:tc>
+          <w:p>
+            <w:pPr>
+              <w:jc w:val="left"/>
+            </w:pPr>
+            <w:r>
+              <w:t xml:space="preserve">3.3v</w:t>
+            </w:r>
+          </w:p>
+        </w:tc>
+        <w:tc>
+          <w:p>
+            <w:pPr>
+              <w:jc w:val="left"/>
+            </w:pPr>
+            <w:r>
+              <w:t xml:space="preserve">3.3v</w:t>
+            </w:r>
+          </w:p>
+        </w:tc>
+        <w:tc>
+          <w:p>
+            <w:pPr>
+              <w:jc w:val="left"/>
+            </w:pPr>
+            <w:r>
+              <w:t xml:space="preserve">5.0v</w:t>
+            </w:r>
+          </w:p>
+        </w:tc>
+      </w:tr>
+      <w:tr>
+        <w:tc>
+          <w:p>
+            <w:pPr>
+              <w:jc w:val="left"/>
+            </w:pPr>
+            <w:r>
+              <w:t xml:space="preserve">Struja napajanja</w:t>
+            </w:r>
+          </w:p>
+        </w:tc>
+        <w:tc>
+          <w:p>
+            <w:pPr>
+              <w:jc w:val="left"/>
+            </w:pPr>
+            <w:r>
+              <w:t xml:space="preserve">5 μA - 200 mA</w:t>
+            </w:r>
+          </w:p>
+        </w:tc>
+        <w:tc>
+          <w:p>
+            <w:pPr>
+              <w:jc w:val="left"/>
+            </w:pPr>
+            <w:r>
+              <w:t xml:space="preserve">100mA</w:t>
+            </w:r>
+          </w:p>
+        </w:tc>
+        <w:tc>
+          <w:p>
+            <w:pPr>
+              <w:jc w:val="left"/>
+            </w:pPr>
+            <w:r>
+              <w:t xml:space="preserve">100mA</w:t>
+            </w:r>
+          </w:p>
+        </w:tc>
+      </w:tr>
+      <w:tr>
+        <w:tc>
+          <w:p>
+            <w:pPr>
+              <w:jc w:val="left"/>
+            </w:pPr>
+            <w:r>
+              <w:t xml:space="preserve">IO</w:t>
+            </w:r>
+          </w:p>
+        </w:tc>
+        <w:tc>
+          <w:p>
+            <w:pPr>
+              <w:jc w:val="left"/>
+            </w:pPr>
+            <w:r>
+              <w:t xml:space="preserve">I²C, Spi, Wi-fi, Bluetooth, Ethernet, GPIO, PWM, UART, Senzor za temperaturu</w:t>
+            </w:r>
+          </w:p>
+        </w:tc>
+        <w:tc>
+          <w:p>
+            <w:pPr>
+              <w:jc w:val="left"/>
+            </w:pPr>
+            <w:r>
+              <w:t xml:space="preserve">I²C, Spi, Wi-fi, GPIO, PWM, UART</w:t>
+            </w:r>
+          </w:p>
+        </w:tc>
+        <w:tc>
+          <w:p>
+            <w:pPr>
+              <w:jc w:val="left"/>
+            </w:pPr>
+            <w:r>
+              <w:t xml:space="preserve">I²C, Spi, GPIO, PWM, UART</w:t>
+            </w:r>
+          </w:p>
+        </w:tc>
+      </w:tr>
+      <w:tr>
+        <w:tc>
+          <w:p>
+            <w:pPr>
+              <w:jc w:val="left"/>
+            </w:pPr>
+            <w:r>
+              <w:t xml:space="preserve">Procesor</w:t>
+            </w:r>
+          </w:p>
+        </w:tc>
+        <w:tc>
+          <w:p>
+            <w:pPr>
+              <w:jc w:val="left"/>
+            </w:pPr>
+            <w:r>
+              <w:t xml:space="preserve">Xtensa dual-core 32-bit LX6 microprocessor (240 MHz)</w:t>
+            </w:r>
+          </w:p>
+        </w:tc>
+        <w:tc>
+          <w:p>
+            <w:pPr>
+              <w:jc w:val="left"/>
+            </w:pPr>
+            <w:r>
+              <w:t xml:space="preserve">Xtensa Diamond Standard 106Micro (80 MHz)</w:t>
+            </w:r>
+          </w:p>
+        </w:tc>
+        <w:tc>
+          <w:p>
+            <w:pPr>
+              <w:jc w:val="left"/>
+            </w:pPr>
+            <w:r>
+              <w:t xml:space="preserve">Atmel 8-bit AVR (16 MHz)</w:t>
+            </w:r>
+          </w:p>
+        </w:tc>
+      </w:tr>
+      <w:tr>
+        <w:tc>
+          <w:p>
+            <w:pPr>
+              <w:jc w:val="left"/>
+            </w:pPr>
+            <w:r>
+              <w:t xml:space="preserve">Memorija</w:t>
+            </w:r>
+          </w:p>
+        </w:tc>
+        <w:tc>
+          <w:p>
+            <w:pPr>
+              <w:jc w:val="left"/>
+            </w:pPr>
+            <w:r>
+              <w:t xml:space="preserve">520 KiB SRAM</w:t>
+            </w:r>
+          </w:p>
+        </w:tc>
+        <w:tc>
+          <w:p>
+            <w:pPr>
+              <w:jc w:val="left"/>
+            </w:pPr>
+            <w:r>
+              <w:t xml:space="preserve">128Kib</w:t>
+            </w:r>
+          </w:p>
+        </w:tc>
+        <w:tc>
+          <w:p>
+            <w:pPr>
+              <w:jc w:val="left"/>
+            </w:pPr>
+            <w:r>
+              <w:t xml:space="preserve">2KiB - 8Kib</w:t>
+            </w:r>
+          </w:p>
+        </w:tc>
+      </w:tr>
+      <w:tr>
+        <w:tc>
+          <w:p>
+            <w:pPr>
+              <w:jc w:val="left"/>
+            </w:pPr>
+            <w:r>
+              <w:t xml:space="preserve">Flash</w:t>
+            </w:r>
+          </w:p>
+        </w:tc>
+        <w:tc>
+          <w:p>
+            <w:pPr>
+              <w:jc w:val="left"/>
+            </w:pPr>
+            <w:r>
+              <w:t xml:space="preserve">16 MiB</w:t>
+            </w:r>
+          </w:p>
+        </w:tc>
+        <w:tc>
+          <w:p>
+            <w:pPr>
+              <w:jc w:val="left"/>
+            </w:pPr>
+            <w:r>
+              <w:t xml:space="preserve">16 MiB</w:t>
+            </w:r>
+          </w:p>
+        </w:tc>
+        <w:tc>
+          <w:p>
+            <w:pPr>
+              <w:jc w:val="left"/>
+            </w:pPr>
+            <w:r>
+              <w:t xml:space="preserve">256KiB</w:t>
+            </w:r>
+          </w:p>
+        </w:tc>
+      </w:tr>
+      <w:tr>
+        <w:tc>
+          <w:p>
+            <w:pPr>
+              <w:jc w:val="left"/>
+            </w:pPr>
+            <w:r>
+              <w:t xml:space="preserve">SDK</w:t>
+            </w:r>
+          </w:p>
+        </w:tc>
+        <w:tc>
+          <w:p>
+            <w:pPr>
+              <w:jc w:val="left"/>
+            </w:pPr>
+            <w:r>
+              <w:t xml:space="preserve">Espressif IoT Development Framework, Espruino, Lua RTOS for ESP32, Mongoose OS, mruby, MicroPython</w:t>
+            </w:r>
+          </w:p>
+        </w:tc>
+        <w:tc>
+          <w:p>
+            <w:pPr>
+              <w:jc w:val="left"/>
+            </w:pPr>
+            <w:r>
+              <w:t xml:space="preserve">NodeMCU, ESP-Open-SDK, ESP-Open-RTOS, Mongoose OS, MicroPython</w:t>
+            </w:r>
+          </w:p>
+        </w:tc>
+        <w:tc>
+          <w:p>
+            <w:pPr>
+              <w:jc w:val="left"/>
+            </w:pPr>
+            <w:r>
+              <w:t xml:space="preserve">Arduino, OpenWRT</w:t>
+            </w:r>
+          </w:p>
+        </w:tc>
+      </w:tr>
+    </w:tbl>
     <w:p>
       <w:pPr>
         <w:pStyle w:val="Heading3"/>
       </w:pPr>
-      <w:bookmarkStart w:id="38" w:name="_usporedba_s_konkurencijom"/>
+      <w:bookmarkStart w:id="38" w:name="_specifičnosti"/>
       <w:bookmarkEnd w:id="38"/>
       <w:r>
+        <w:t xml:space="preserve">Specifičnosti</w:t>
+      </w:r>
+    </w:p>
+    <w:p>
+      <w:pPr>
+        <w:numPr>
+          <w:numId w:val="1006"/>
+          <w:ilvl w:val="0"/>
+        </w:numPr>
+      </w:pPr>
+      <w:r>
+        <w:t xml:space="preserve">Wi-Fi</w:t>
+      </w:r>
+    </w:p>
+    <w:p>
+      <w:pPr>
+        <w:numPr>
+          <w:numId w:val="1006"/>
+          <w:ilvl w:val="0"/>
+        </w:numPr>
+      </w:pPr>
+      <w:r>
+        <w:t xml:space="preserve">Bluetooth</w:t>
+      </w:r>
+    </w:p>
+    <w:p>
+      <w:pPr>
+        <w:numPr>
+          <w:numId w:val="1006"/>
+          <w:ilvl w:val="0"/>
+        </w:numPr>
+      </w:pPr>
+      <w:r>
+        <w:t xml:space="preserve">Ultra low power mode (15 μW)</w:t>
+      </w:r>
+    </w:p>
+    <w:p>
+      <w:pPr>
+        <w:numPr>
+          <w:numId w:val="1006"/>
+          <w:ilvl w:val="0"/>
+        </w:numPr>
+      </w:pPr>
+      <w:r>
+        <w:t xml:space="preserve">Hardverski implemetirano AES, SHA-2, RSA, ECC, RNG</w:t>
+      </w:r>
+    </w:p>
+    <w:p>
+      <w:pPr>
+        <w:numPr>
+          <w:numId w:val="1006"/>
+          <w:ilvl w:val="0"/>
+        </w:numPr>
+      </w:pPr>
+      <w:r>
+        <w:t xml:space="preserve">Temperature sensor</w:t>
+      </w:r>
+    </w:p>
+    <w:p>
+      <w:pPr>
+        <w:numPr>
+          <w:numId w:val="1006"/>
+          <w:ilvl w:val="0"/>
+        </w:numPr>
+      </w:pPr>
+      <w:r>
+        <w:t xml:space="preserve">Hall efeket senzor</w:t>
+      </w:r>
+    </w:p>
+    <w:p>
+      <w:pPr>
+        <w:numPr>
+          <w:numId w:val="1006"/>
+          <w:ilvl w:val="0"/>
+        </w:numPr>
+      </w:pPr>
+      <w:r>
+        <w:t xml:space="preserve">Analogno predpojačalo</w:t>
+      </w:r>
+    </w:p>
+    <w:p>
+      <w:pPr>
+        <w:pStyle w:val="Heading3"/>
+      </w:pPr>
+      <w:bookmarkStart w:id="39" w:name="_ui"/>
+      <w:bookmarkEnd w:id="39"/>
+      <w:r>
+        <w:t xml:space="preserve">UI</w:t>
+      </w:r>
+    </w:p>
+    <w:p>
+      <w:pPr>
+        <w:numPr>
+          <w:numId w:val="1007"/>
+          <w:ilvl w:val="0"/>
+        </w:numPr>
+      </w:pPr>
+      <w:r>
+        <w:t xml:space="preserve">12-bit SAR ADC</w:t>
+      </w:r>
+    </w:p>
+    <w:p>
+      <w:pPr>
+        <w:numPr>
+          <w:numId w:val="1007"/>
+          <w:ilvl w:val="0"/>
+        </w:numPr>
+      </w:pPr>
+      <w:r>
+        <w:t xml:space="preserve">2 × 8-bit DACs</w:t>
+      </w:r>
+    </w:p>
+    <w:p>
+      <w:pPr>
+        <w:numPr>
+          <w:numId w:val="1007"/>
+          <w:ilvl w:val="0"/>
+        </w:numPr>
+      </w:pPr>
+      <w:r>
+        <w:t xml:space="preserve">10 × GPIOs</w:t>
+      </w:r>
+    </w:p>
+    <w:p>
+      <w:pPr>
+        <w:numPr>
+          <w:numId w:val="1007"/>
+          <w:ilvl w:val="0"/>
+        </w:numPr>
+      </w:pPr>
+      <w:r>
+        <w:t xml:space="preserve">4 × SPI</w:t>
+      </w:r>
+    </w:p>
+    <w:p>
+      <w:pPr>
+        <w:numPr>
+          <w:numId w:val="1007"/>
+          <w:ilvl w:val="0"/>
+        </w:numPr>
+      </w:pPr>
+      <w:r>
+        <w:t xml:space="preserve">2 × I²S</w:t>
+      </w:r>
+    </w:p>
+    <w:p>
+      <w:pPr>
+        <w:numPr>
+          <w:numId w:val="1007"/>
+          <w:ilvl w:val="0"/>
+        </w:numPr>
+      </w:pPr>
+      <w:r>
+        <w:t xml:space="preserve">2 × I²C</w:t>
+      </w:r>
+    </w:p>
+    <w:p>
+      <w:pPr>
+        <w:numPr>
+          <w:numId w:val="1007"/>
+          <w:ilvl w:val="0"/>
+        </w:numPr>
+      </w:pPr>
+      <w:r>
+        <w:t xml:space="preserve">3 × UART</w:t>
+      </w:r>
+    </w:p>
+    <w:p>
+      <w:pPr>
+        <w:numPr>
+          <w:numId w:val="1007"/>
+          <w:ilvl w:val="0"/>
+        </w:numPr>
+      </w:pPr>
+      <w:r>
+        <w:t xml:space="preserve">SD/SDIO/CE-ATA/MMC/eMMC</w:t>
+      </w:r>
+    </w:p>
+    <w:p>
+      <w:pPr>
+        <w:numPr>
+          <w:numId w:val="1007"/>
+          <w:ilvl w:val="0"/>
+        </w:numPr>
+      </w:pPr>
+      <w:r>
+        <w:t xml:space="preserve">SDIO/SPI</w:t>
+      </w:r>
+    </w:p>
+    <w:p>
+      <w:pPr>
+        <w:numPr>
+          <w:numId w:val="1007"/>
+          <w:ilvl w:val="0"/>
+        </w:numPr>
+      </w:pPr>
+      <w:r>
+        <w:t xml:space="preserve">Ethernet</w:t>
+      </w:r>
+    </w:p>
+    <w:p>
+      <w:pPr>
+        <w:numPr>
+          <w:numId w:val="1007"/>
+          <w:ilvl w:val="0"/>
+        </w:numPr>
+      </w:pPr>
+      <w:r>
+        <w:t xml:space="preserve">CAN bus 2.0</w:t>
+      </w:r>
+    </w:p>
+    <w:p>
+      <w:pPr>
+        <w:numPr>
+          <w:numId w:val="1007"/>
+          <w:ilvl w:val="0"/>
+        </w:numPr>
+      </w:pPr>
+      <w:r>
+        <w:t xml:space="preserve">PWM</w:t>
+      </w:r>
+    </w:p>
+    <w:p>
+      <w:pPr>
+        <w:pStyle w:val="Heading3"/>
+      </w:pPr>
+      <w:bookmarkStart w:id="40" w:name="_potrošnja"/>
+      <w:bookmarkEnd w:id="40"/>
+      <w:r>
+        <w:t xml:space="preserve">Potrošnja</w:t>
+      </w:r>
+    </w:p>
+    <w:tbl>
+      <w:tblPr>
+        <w:tblStyle w:val="TableNormal"/>
+        <w:tblW w:type="pct" w:w="5000.0"/>
+        <w:tblLook/>
+      </w:tblPr>
+      <w:tblGrid>
+        <w:gridCol w:w="3960"/>
+        <w:gridCol w:w="3960"/>
+      </w:tblGrid>
+      <w:tr>
+        <w:tc>
+          <w:p>
+            <w:pPr>
+              <w:jc w:val="left"/>
+            </w:pPr>
+            <w:r>
+              <w:t xml:space="preserve">Wi-Fi slanje</w:t>
+            </w:r>
+          </w:p>
+        </w:tc>
+        <w:tc>
+          <w:p>
+            <w:pPr>
+              <w:jc w:val="left"/>
+            </w:pPr>
+            <w:r>
+              <w:t xml:space="preserve">240 mA</w:t>
+            </w:r>
+          </w:p>
+        </w:tc>
+      </w:tr>
+      <w:tr>
+        <w:tc>
+          <w:p>
+            <w:pPr>
+              <w:jc w:val="left"/>
+            </w:pPr>
+            <w:r>
+              <w:t xml:space="preserve">Wi-Fi primanje</w:t>
+            </w:r>
+          </w:p>
+        </w:tc>
+        <w:tc>
+          <w:p>
+            <w:pPr>
+              <w:jc w:val="left"/>
+            </w:pPr>
+            <w:r>
+              <w:t xml:space="preserve">100 mA</w:t>
+            </w:r>
+          </w:p>
+        </w:tc>
+      </w:tr>
+      <w:tr>
+        <w:tc>
+          <w:p>
+            <w:pPr>
+              <w:jc w:val="left"/>
+            </w:pPr>
+            <w:r>
+              <w:t xml:space="preserve">240Mhz</w:t>
+            </w:r>
+          </w:p>
+        </w:tc>
+        <w:tc>
+          <w:p>
+            <w:pPr>
+              <w:jc w:val="left"/>
+            </w:pPr>
+            <w:r>
+              <w:t xml:space="preserve">30 mA</w:t>
+            </w:r>
+          </w:p>
+        </w:tc>
+      </w:tr>
+      <w:tr>
+        <w:tc>
+          <w:p>
+            <w:pPr>
+              <w:jc w:val="left"/>
+            </w:pPr>
+            <w:r>
+              <w:t xml:space="preserve">2MHz</w:t>
+            </w:r>
+          </w:p>
+        </w:tc>
+        <w:tc>
+          <w:p>
+            <w:pPr>
+              <w:jc w:val="left"/>
+            </w:pPr>
+            <w:r>
+              <w:t xml:space="preserve">2 mA</w:t>
+            </w:r>
+          </w:p>
+        </w:tc>
+      </w:tr>
+      <w:tr>
+        <w:tc>
+          <w:p>
+            <w:pPr>
+              <w:jc w:val="left"/>
+            </w:pPr>
+            <w:r>
+              <w:t xml:space="preserve">Ultra low power</w:t>
+            </w:r>
+          </w:p>
+        </w:tc>
+        <w:tc>
+          <w:p>
+            <w:pPr>
+              <w:jc w:val="left"/>
+            </w:pPr>
+            <w:r>
+              <w:t xml:space="preserve">5 μA - 150 μA</w:t>
+            </w:r>
+          </w:p>
+        </w:tc>
+      </w:tr>
+    </w:tbl>
+    <w:p>
+      <w:pPr>
+        <w:pStyle w:val="Heading3"/>
+      </w:pPr>
+      <w:bookmarkStart w:id="41" w:name="_api"/>
+      <w:bookmarkEnd w:id="41"/>
+      <w:r>
+        <w:t xml:space="preserve">API</w:t>
+      </w:r>
+    </w:p>
+    <w:p>
+      <w:pPr>
+        <w:pStyle w:val="FirstParagraph"/>
+      </w:pPr>
+      <w:r>
+        <w:t xml:space="preserve">Postoji nekoliko načina programiranja za ESP32.</w:t>
+      </w:r>
+      <w:r>
+        <w:t xml:space="preserve"> </w:t>
+      </w:r>
+      <w:r>
+        <w:t xml:space="preserve">Orginalni API za glavni procesor je napisan u c-u, dok je api za ULP suprocesor napisan u assembleru.</w:t>
+      </w:r>
+    </w:p>
+    <w:p>
+      <w:pPr>
+        <w:pStyle w:val="BodyText"/>
+      </w:pPr>
+      <w:r>
+        <w:t xml:space="preserve">Postoje i implementacije api-a u višim programskim jezicima. Te implementacije mogu biti dosta sporije, no jako olakšavaju programiranje.</w:t>
+      </w:r>
+    </w:p>
+    <w:p>
+      <w:pPr>
+        <w:pStyle w:val="Heading1"/>
+      </w:pPr>
+      <w:bookmarkStart w:id="42" w:name="_realizacija_sustava"/>
+      <w:bookmarkEnd w:id="42"/>
+      <w:r>
+        <w:t xml:space="preserve">Realizacija sustava</w:t>
+      </w:r>
+    </w:p>
+    <w:p>
+      <w:pPr>
+        <w:pStyle w:val="Heading2"/>
+      </w:pPr>
+      <w:bookmarkStart w:id="43" w:name="_zahtijevi"/>
+      <w:bookmarkEnd w:id="43"/>
+      <w:r>
+        <w:t xml:space="preserve">Zahtijevi</w:t>
+      </w:r>
+    </w:p>
+    <w:p>
+      <w:pPr>
+        <w:pStyle w:val="Heading2"/>
+      </w:pPr>
+      <w:bookmarkStart w:id="44" w:name="_plan"/>
+      <w:bookmarkEnd w:id="44"/>
+      <w:r>
+        <w:t xml:space="preserve">Plan</w:t>
+      </w:r>
+    </w:p>
+    <w:p>
+      <w:pPr>
+        <w:pStyle w:val="Heading2"/>
+      </w:pPr>
+      <w:bookmarkStart w:id="45" w:name="_razrada"/>
+      <w:bookmarkEnd w:id="45"/>
+      <w:r>
+        <w:t xml:space="preserve">Razrada</w:t>
+      </w:r>
+    </w:p>
+    <w:p>
+      <w:pPr>
+        <w:pStyle w:val="Heading2"/>
+      </w:pPr>
+      <w:bookmarkStart w:id="46" w:name="_usporedba_s_konkurencijom_2"/>
+      <w:bookmarkEnd w:id="46"/>
+      <w:r>
         <w:t xml:space="preserve">Usporedba s konkurencijom</w:t>
       </w:r>
     </w:p>
     <w:p>
       <w:pPr>
-        <w:pStyle w:val="Heading3"/>
-      </w:pPr>
-      <w:bookmarkStart w:id="39" w:name="_specifičnosti"/>
-      <w:bookmarkEnd w:id="39"/>
-      <w:r>
-        <w:t xml:space="preserve">Specifičnosti</w:t>
-      </w:r>
-    </w:p>
-    <w:p>
-      <w:pPr>
-        <w:pStyle w:val="Heading4"/>
-      </w:pPr>
-      <w:bookmarkStart w:id="40" w:name="_ui"/>
-      <w:bookmarkEnd w:id="40"/>
-      <w:r>
-        <w:t xml:space="preserve">UI</w:t>
-      </w:r>
-    </w:p>
-    <w:p>
-      <w:pPr>
-        <w:pStyle w:val="Heading4"/>
-      </w:pPr>
-      <w:bookmarkStart w:id="41" w:name="_potrošnja"/>
-      <w:bookmarkEnd w:id="41"/>
-      <w:r>
-        <w:t xml:space="preserve">Potrošnja</w:t>
-      </w:r>
-    </w:p>
-    <w:p>
-      <w:pPr>
-        <w:pStyle w:val="Heading4"/>
-      </w:pPr>
-      <w:bookmarkStart w:id="42" w:name="_api"/>
-      <w:bookmarkEnd w:id="42"/>
-      <w:r>
-        <w:t xml:space="preserve">API</w:t>
-      </w:r>
-    </w:p>
-    <w:p>
-      <w:pPr>
         <w:pStyle w:val="Heading1"/>
       </w:pPr>
-      <w:bookmarkStart w:id="43" w:name="_realizacija_sustava"/>
-      <w:bookmarkEnd w:id="43"/>
-      <w:r>
-        <w:t xml:space="preserve">Realizacija sustava</w:t>
-      </w:r>
-    </w:p>
-    <w:p>
-      <w:pPr>
-        <w:pStyle w:val="Heading2"/>
-      </w:pPr>
-      <w:bookmarkStart w:id="44" w:name="_zahtijevi"/>
-      <w:bookmarkEnd w:id="44"/>
-      <w:r>
-        <w:t xml:space="preserve">Zahtijevi</w:t>
-      </w:r>
-    </w:p>
-    <w:p>
-      <w:pPr>
-        <w:pStyle w:val="Heading2"/>
-      </w:pPr>
-      <w:bookmarkStart w:id="45" w:name="_plan"/>
-      <w:bookmarkEnd w:id="45"/>
-      <w:r>
-        <w:t xml:space="preserve">Plan</w:t>
-      </w:r>
-    </w:p>
-    <w:p>
-      <w:pPr>
-        <w:pStyle w:val="Heading2"/>
-      </w:pPr>
-      <w:bookmarkStart w:id="46" w:name="_razrada"/>
-      <w:bookmarkEnd w:id="46"/>
-      <w:r>
-        <w:t xml:space="preserve">Razrada</w:t>
-      </w:r>
-    </w:p>
-    <w:p>
-      <w:pPr>
-        <w:pStyle w:val="Heading2"/>
-      </w:pPr>
-      <w:bookmarkStart w:id="47" w:name="_usporedba_s_konkurencijom_2"/>
+      <w:bookmarkStart w:id="47" w:name="_zaključak"/>
       <w:bookmarkEnd w:id="47"/>
       <w:r>
-        <w:t xml:space="preserve">Usporedba s konkurencijom</w:t>
+        <w:t xml:space="preserve">Zaključak</w:t>
       </w:r>
     </w:p>
     <w:p>
       <w:pPr>
         <w:pStyle w:val="Heading1"/>
       </w:pPr>
-      <w:bookmarkStart w:id="48" w:name="_zaključak"/>
+      <w:bookmarkStart w:id="48" w:name="_literatura"/>
       <w:bookmarkEnd w:id="48"/>
       <w:r>
-        <w:t xml:space="preserve">Zaključak</w:t>
-      </w:r>
-    </w:p>
-    <w:p>
-      <w:pPr>
-        <w:pStyle w:val="Heading1"/>
-      </w:pPr>
-      <w:bookmarkStart w:id="49" w:name="_literatura"/>
-      <w:bookmarkEnd w:id="49"/>
-      <w:r>
         <w:t xml:space="preserve">Literatura</w:t>
       </w:r>
     </w:p>
@@ -361,11 +1336,11 @@
       <w:pPr>
         <w:pStyle w:val="BlockText"/>
         <w:numPr>
-          <w:numId w:val="1001"/>
-          <w:ilvl w:val="0"/>
-        </w:numPr>
-      </w:pPr>
-      <w:hyperlink r:id="rId50">
+          <w:numId w:val="1008"/>
+          <w:ilvl w:val="0"/>
+        </w:numPr>
+      </w:pPr>
+      <w:hyperlink r:id="rId49">
         <w:r>
           <w:rPr>
             <w:rStyle w:val="Hyperlink"/>
@@ -378,8 +1353,8 @@
       <w:pPr>
         <w:pStyle w:val="Heading1"/>
       </w:pPr>
-      <w:bookmarkStart w:id="51" w:name="_tl_dr"/>
-      <w:bookmarkEnd w:id="51"/>
+      <w:bookmarkStart w:id="50" w:name="_tl_dr"/>
+      <w:bookmarkEnd w:id="50"/>
       <w:r>
         <w:t xml:space="preserve">TL;DR</w:t>
       </w:r>
@@ -492,7 +1467,7 @@
     </w:lvl>
   </w:abstractNum>
   <w:abstractNum w:abstractNumId="990">
-    <w:nsid w:val="f005a104"/>
+    <w:nsid w:val="cb12f415"/>
     <w:multiLevelType w:val="multilevel"/>
     <w:lvl w:ilvl="0">
       <w:numFmt w:val="bullet"/>
@@ -573,7 +1548,7 @@
     </w:lvl>
   </w:abstractNum>
   <w:abstractNum w:abstractNumId="991">
-    <w:nsid w:val="8c7ebd40"/>
+    <w:nsid w:val="63a57e8d"/>
     <w:multiLevelType w:val="multilevel"/>
     <w:lvl w:ilvl="0">
       <w:numFmt w:val="bullet"/>
@@ -660,6 +1635,27 @@
     <w:abstractNumId w:val="990"/>
   </w:num>
   <w:num w:numId="1001">
+    <w:abstractNumId w:val="991"/>
+  </w:num>
+  <w:num w:numId="1002">
+    <w:abstractNumId w:val="991"/>
+  </w:num>
+  <w:num w:numId="1003">
+    <w:abstractNumId w:val="991"/>
+  </w:num>
+  <w:num w:numId="1004">
+    <w:abstractNumId w:val="991"/>
+  </w:num>
+  <w:num w:numId="1005">
+    <w:abstractNumId w:val="991"/>
+  </w:num>
+  <w:num w:numId="1006">
+    <w:abstractNumId w:val="991"/>
+  </w:num>
+  <w:num w:numId="1007">
+    <w:abstractNumId w:val="991"/>
+  </w:num>
+  <w:num w:numId="1008">
     <w:abstractNumId w:val="991"/>
   </w:num>
 </w:numbering>

</xml_diff>